<commit_message>
Cleanup markup errors and fix week 1 paper citations
</commit_message>
<xml_diff>
--- a/Week1_Networking/5G Emerging Technology.docx
+++ b/Week1_Networking/5G Emerging Technology.docx
@@ -134,6 +134,7 @@
           <w:id w:val="430642379"/>
           <w:citation/>
         </w:sdtPr>
+        <w:sdtEndPr/>
         <w:sdtContent>
           <w:r>
             <w:fldChar w:fldCharType="begin"/>
@@ -170,36 +171,7 @@
     <w:p>
       <w:r>
         <w:tab/>
-        <w:t>According to IEEE Spectrum these innovations will be driven by advancements in: Millimeter Waves, Small Cell Architecture, Massive Multi-in Multi-out (MIMO), Beamforming, and Full Duplex channeling</w:t>
-      </w:r>
-      <w:sdt>
-        <w:sdtPr>
-          <w:id w:val="-987710485"/>
-          <w:citation/>
-        </w:sdtPr>
-        <w:sdtContent>
-          <w:r>
-            <w:fldChar w:fldCharType="begin"/>
-          </w:r>
-          <w:r>
-            <w:instrText xml:space="preserve">CITATION IEE17 \l 1033 </w:instrText>
-          </w:r>
-          <w:r>
-            <w:fldChar w:fldCharType="separate"/>
-          </w:r>
-          <w:r>
-            <w:rPr>
-              <w:noProof/>
-            </w:rPr>
-            <w:t xml:space="preserve"> (IEEE Spectrum, 2017)</w:t>
-          </w:r>
-          <w:r>
-            <w:fldChar w:fldCharType="end"/>
-          </w:r>
-        </w:sdtContent>
-      </w:sdt>
-      <w:r>
-        <w:t>.</w:t>
+        <w:t>According to IEEE Spectrum these innovations will be driven by advancements in: Millimeter Waves, Small Cell Architecture, Massive Multi-in Multi-out (MIMO), Beamforming, and Full Duplex channeling.</w:t>
       </w:r>
     </w:p>
     <w:p>
@@ -234,36 +206,7 @@
         <w:t xml:space="preserve">. </w:t>
       </w:r>
       <w:r>
-        <w:t>Efforts are being made to increase the frequency range as high as 300ghz</w:t>
-      </w:r>
-      <w:sdt>
-        <w:sdtPr>
-          <w:id w:val="-374467304"/>
-          <w:citation/>
-        </w:sdtPr>
-        <w:sdtContent>
-          <w:r>
-            <w:fldChar w:fldCharType="begin"/>
-          </w:r>
-          <w:r>
-            <w:instrText xml:space="preserve"> CITATION Pra14 \l 1033 </w:instrText>
-          </w:r>
-          <w:r>
-            <w:fldChar w:fldCharType="separate"/>
-          </w:r>
-          <w:r>
-            <w:rPr>
-              <w:noProof/>
-            </w:rPr>
-            <w:t xml:space="preserve"> (Prasad, 2014)</w:t>
-          </w:r>
-          <w:r>
-            <w:fldChar w:fldCharType="end"/>
-          </w:r>
-        </w:sdtContent>
-      </w:sdt>
-      <w:r>
-        <w:t xml:space="preserve">. The challenge with using these high frequencies </w:t>
+        <w:t xml:space="preserve">Efforts are being made to increase the frequency range as high as 300ghz. The challenge with using these high frequencies </w:t>
       </w:r>
       <w:r>
         <w:t xml:space="preserve">is that they become </w:t>
@@ -276,6 +219,7 @@
           <w:id w:val="-133957240"/>
           <w:citation/>
         </w:sdtPr>
+        <w:sdtEndPr/>
         <w:sdtContent>
           <w:r>
             <w:fldChar w:fldCharType="begin"/>
@@ -303,15 +247,26 @@
     </w:p>
     <w:p>
       <w:pPr>
+        <w:spacing w:line="259" w:lineRule="auto"/>
+        <w:rPr>
+          <w:b/>
+        </w:rPr>
+      </w:pPr>
+      <w:r>
+        <w:br w:type="page"/>
+      </w:r>
+    </w:p>
+    <w:p>
+      <w:pPr>
         <w:pStyle w:val="Heading2"/>
       </w:pPr>
       <w:r>
+        <w:lastRenderedPageBreak/>
         <w:t>Small Cell Architecture</w:t>
       </w:r>
     </w:p>
     <w:p>
       <w:r>
-        <w:lastRenderedPageBreak/>
         <w:tab/>
       </w:r>
       <w:r>
@@ -325,6 +280,7 @@
           <w:id w:val="-1414696184"/>
           <w:citation/>
         </w:sdtPr>
+        <w:sdtEndPr/>
         <w:sdtContent>
           <w:r>
             <w:fldChar w:fldCharType="begin"/>
@@ -347,36 +303,7 @@
         </w:sdtContent>
       </w:sdt>
       <w:r>
-        <w:t>. Due to the challenges of reliably sending millimeter waves over long distances; lots of small base stations are used in a honeycomb configuration</w:t>
-      </w:r>
-      <w:sdt>
-        <w:sdtPr>
-          <w:id w:val="-1866127992"/>
-          <w:citation/>
-        </w:sdtPr>
-        <w:sdtContent>
-          <w:r>
-            <w:fldChar w:fldCharType="begin"/>
-          </w:r>
-          <w:r>
-            <w:instrText xml:space="preserve"> CITATION Pra14 \l 1033 </w:instrText>
-          </w:r>
-          <w:r>
-            <w:fldChar w:fldCharType="separate"/>
-          </w:r>
-          <w:r>
-            <w:rPr>
-              <w:noProof/>
-            </w:rPr>
-            <w:t xml:space="preserve"> (Prasad, 2014)</w:t>
-          </w:r>
-          <w:r>
-            <w:fldChar w:fldCharType="end"/>
-          </w:r>
-        </w:sdtContent>
-      </w:sdt>
-      <w:r>
-        <w:t xml:space="preserve">. </w:t>
+        <w:t xml:space="preserve">. Due to the challenges of reliably sending millimeter waves over long distances; lots of small base stations are used in a honeycomb configuration. </w:t>
       </w:r>
       <w:r>
         <w:t xml:space="preserve">The overlap of multiple small stations enables the device to maintain high quality of service (QoS) as </w:t>
@@ -393,32 +320,6 @@
       <w:r>
         <w:t xml:space="preserve"> obstacles</w:t>
       </w:r>
-      <w:sdt>
-        <w:sdtPr>
-          <w:id w:val="-1651204180"/>
-          <w:citation/>
-        </w:sdtPr>
-        <w:sdtContent>
-          <w:r>
-            <w:fldChar w:fldCharType="begin"/>
-          </w:r>
-          <w:r>
-            <w:instrText xml:space="preserve"> CITATION IEE17 \l 1033 </w:instrText>
-          </w:r>
-          <w:r>
-            <w:fldChar w:fldCharType="separate"/>
-          </w:r>
-          <w:r>
-            <w:rPr>
-              <w:noProof/>
-            </w:rPr>
-            <w:t xml:space="preserve"> (IEEE Spectrum, 2017)</w:t>
-          </w:r>
-          <w:r>
-            <w:fldChar w:fldCharType="end"/>
-          </w:r>
-        </w:sdtContent>
-      </w:sdt>
       <w:r>
         <w:t>.</w:t>
       </w:r>
@@ -446,6 +347,7 @@
           <w:id w:val="840275574"/>
           <w:citation/>
         </w:sdtPr>
+        <w:sdtEndPr/>
         <w:sdtContent>
           <w:r>
             <w:fldChar w:fldCharType="begin"/>
@@ -472,6 +374,7 @@
           <w:id w:val="1541559277"/>
           <w:citation/>
         </w:sdtPr>
+        <w:sdtEndPr/>
         <w:sdtContent>
           <w:r>
             <w:fldChar w:fldCharType="begin"/>
@@ -494,71 +397,10 @@
         </w:sdtContent>
       </w:sdt>
       <w:r>
-        <w:t>. According to IEEE, “a modern 4G base station has 12 antennas ports versus 5G will use closer to 100 ports. This will increase the capacity of each base station by factor of 22 or more</w:t>
-      </w:r>
-      <w:sdt>
-        <w:sdtPr>
-          <w:id w:val="746235195"/>
-          <w:citation/>
-        </w:sdtPr>
-        <w:sdtContent>
-          <w:r>
-            <w:fldChar w:fldCharType="begin"/>
-          </w:r>
-          <w:r>
-            <w:instrText xml:space="preserve"> CITATION IEE17 \l 1033 </w:instrText>
-          </w:r>
-          <w:r>
-            <w:fldChar w:fldCharType="separate"/>
-          </w:r>
-          <w:r>
-            <w:rPr>
-              <w:noProof/>
-            </w:rPr>
-            <w:t xml:space="preserve"> (IEEE Spectrum, 2017)</w:t>
-          </w:r>
-          <w:r>
-            <w:fldChar w:fldCharType="end"/>
-          </w:r>
-        </w:sdtContent>
-      </w:sdt>
-      <w:r>
-        <w:t>.”</w:t>
-      </w:r>
-      <w:r>
-        <w:t xml:space="preserve"> MIMO also represents an evolutionary model over Single-in/Single-out antennas which are typically used today</w:t>
-      </w:r>
-      <w:r>
-        <w:t xml:space="preserve"> </w:t>
-      </w:r>
-      <w:sdt>
-        <w:sdtPr>
-          <w:id w:val="-1260991639"/>
-          <w:citation/>
-        </w:sdtPr>
-        <w:sdtContent>
-          <w:r>
-            <w:fldChar w:fldCharType="begin"/>
-          </w:r>
-          <w:r>
-            <w:instrText xml:space="preserve"> CITATION Inz18 \l 1033 </w:instrText>
-          </w:r>
-          <w:r>
-            <w:fldChar w:fldCharType="separate"/>
-          </w:r>
-          <w:r>
-            <w:rPr>
-              <w:noProof/>
-            </w:rPr>
-            <w:t>(Inzillo, Quintana, De Rango, &amp; Zampogna, 2018)</w:t>
-          </w:r>
-          <w:r>
-            <w:fldChar w:fldCharType="end"/>
-          </w:r>
-        </w:sdtContent>
-      </w:sdt>
-      <w:r>
-        <w:t>. As the technology pro</w:t>
+        <w:t>. According to IEEE, “a modern 4G base station has 12 antennas ports versus 5G will use closer to 100 ports. This will increase the capacity of each base station by factor of 22 or more.”</w:t>
+      </w:r>
+      <w:r>
+        <w:t xml:space="preserve"> MIMO also represents an evolutionary model over Single-in/Single-out antennas which are typically used today. As the technology pro</w:t>
       </w:r>
       <w:r>
         <w:t>gr</w:t>
@@ -604,32 +446,6 @@
       <w:r>
         <w:t>interference</w:t>
       </w:r>
-      <w:sdt>
-        <w:sdtPr>
-          <w:id w:val="-2040041769"/>
-          <w:citation/>
-        </w:sdtPr>
-        <w:sdtContent>
-          <w:r>
-            <w:fldChar w:fldCharType="begin"/>
-          </w:r>
-          <w:r>
-            <w:instrText xml:space="preserve"> CITATION IEE17 \l 1033 </w:instrText>
-          </w:r>
-          <w:r>
-            <w:fldChar w:fldCharType="separate"/>
-          </w:r>
-          <w:r>
-            <w:rPr>
-              <w:noProof/>
-            </w:rPr>
-            <w:t xml:space="preserve"> (IEEE Spectrum, 2017)</w:t>
-          </w:r>
-          <w:r>
-            <w:fldChar w:fldCharType="end"/>
-          </w:r>
-        </w:sdtContent>
-      </w:sdt>
       <w:r>
         <w:t>. To mitigate this</w:t>
       </w:r>
@@ -653,6 +469,7 @@
           <w:id w:val="-1442684753"/>
           <w:citation/>
         </w:sdtPr>
+        <w:sdtEndPr/>
         <w:sdtContent>
           <w:r>
             <w:fldChar w:fldCharType="begin"/>
@@ -683,15 +500,26 @@
     </w:p>
     <w:p>
       <w:pPr>
+        <w:spacing w:line="259" w:lineRule="auto"/>
+        <w:rPr>
+          <w:b/>
+        </w:rPr>
+      </w:pPr>
+      <w:r>
+        <w:br w:type="page"/>
+      </w:r>
+    </w:p>
+    <w:p>
+      <w:pPr>
         <w:pStyle w:val="Heading2"/>
       </w:pPr>
       <w:r>
+        <w:lastRenderedPageBreak/>
         <w:t>Full Duplex</w:t>
       </w:r>
     </w:p>
     <w:p>
       <w:r>
-        <w:lastRenderedPageBreak/>
         <w:tab/>
       </w:r>
       <w:r>
@@ -810,6 +638,7 @@
           <w:id w:val="740527556"/>
           <w:citation/>
         </w:sdtPr>
+        <w:sdtEndPr/>
         <w:sdtContent>
           <w:r>
             <w:fldChar w:fldCharType="begin"/>
@@ -824,7 +653,7 @@
             <w:rPr>
               <w:noProof/>
             </w:rPr>
-            <w:t xml:space="preserve"> (Prasad, 2014)</w:t>
+            <w:t>(Prasad, 2014)</w:t>
           </w:r>
           <w:r>
             <w:fldChar w:fldCharType="end"/>
@@ -886,6 +715,7 @@
           <w:id w:val="1516885502"/>
           <w:citation/>
         </w:sdtPr>
+        <w:sdtEndPr/>
         <w:sdtContent>
           <w:r>
             <w:fldChar w:fldCharType="begin"/>
@@ -916,49 +746,14 @@
         <w:ind w:firstLine="720"/>
       </w:pPr>
       <w:r>
+        <w:lastRenderedPageBreak/>
         <w:t xml:space="preserve">This connects into the </w:t>
       </w:r>
       <w:r>
         <w:t>Global Information Multimedia Communication Village</w:t>
       </w:r>
       <w:r>
-        <w:t xml:space="preserve"> (GIMCV) which is a mesh of macro, micro and pico-communication cells that are interconnected together</w:t>
-      </w:r>
-      <w:sdt>
-        <w:sdtPr>
-          <w:id w:val="919219772"/>
-          <w:citation/>
-        </w:sdtPr>
-        <w:sdtContent>
-          <w:r>
-            <w:fldChar w:fldCharType="begin"/>
-          </w:r>
-          <w:r>
-            <w:instrText xml:space="preserve"> CITATION Pra14 \l 1033 </w:instrText>
-          </w:r>
-          <w:r>
-            <w:fldChar w:fldCharType="separate"/>
-          </w:r>
-          <w:r>
-            <w:rPr>
-              <w:noProof/>
-            </w:rPr>
-            <w:t xml:space="preserve"> </w:t>
-          </w:r>
-          <w:r>
-            <w:rPr>
-              <w:noProof/>
-            </w:rPr>
-            <w:lastRenderedPageBreak/>
-            <w:t>(Prasad, 2014)</w:t>
-          </w:r>
-          <w:r>
-            <w:fldChar w:fldCharType="end"/>
-          </w:r>
-        </w:sdtContent>
-      </w:sdt>
-      <w:r>
-        <w:t xml:space="preserve">. The tiering allows for wireless technologies to span </w:t>
+        <w:t xml:space="preserve"> (GIMCV) which is a mesh of macro, micro and pico-communication cells that are interconnected together. The tiering allows for wireless technologies to span </w:t>
       </w:r>
       <w:r>
         <w:t xml:space="preserve">connectivity </w:t>
@@ -1005,6 +800,7 @@
           <w:id w:val="-125318380"/>
           <w:citation/>
         </w:sdtPr>
+        <w:sdtEndPr/>
         <w:sdtContent>
           <w:r>
             <w:fldChar w:fldCharType="begin"/>
@@ -1124,62 +920,7 @@
         <w:t>That would enable thin clients to leverage cloud resources and have virtually unlimited capacity.</w:t>
       </w:r>
       <w:r>
-        <w:t xml:space="preserve"> For instance, a game console could economically and efficiently use dozens of remote GPUs to render ultra-photorealistic graphics</w:t>
-      </w:r>
-      <w:sdt>
-        <w:sdtPr>
-          <w:id w:val="-976522554"/>
-          <w:citation/>
-        </w:sdtPr>
-        <w:sdtContent>
-          <w:r>
-            <w:fldChar w:fldCharType="begin"/>
-          </w:r>
-          <w:r>
-            <w:instrText xml:space="preserve"> CITATION Pra14 \l 1033 </w:instrText>
-          </w:r>
-          <w:r>
-            <w:fldChar w:fldCharType="separate"/>
-          </w:r>
-          <w:r>
-            <w:rPr>
-              <w:noProof/>
-            </w:rPr>
-            <w:t xml:space="preserve"> (Prasad, 2014)</w:t>
-          </w:r>
-          <w:r>
-            <w:fldChar w:fldCharType="end"/>
-          </w:r>
-        </w:sdtContent>
-      </w:sdt>
-      <w:sdt>
-        <w:sdtPr>
-          <w:id w:val="-618220066"/>
-          <w:citation/>
-        </w:sdtPr>
-        <w:sdtContent>
-          <w:r>
-            <w:fldChar w:fldCharType="begin"/>
-          </w:r>
-          <w:r>
-            <w:instrText xml:space="preserve"> CITATION LeB16 \l 1033 </w:instrText>
-          </w:r>
-          <w:r>
-            <w:fldChar w:fldCharType="separate"/>
-          </w:r>
-          <w:r>
-            <w:rPr>
-              <w:noProof/>
-            </w:rPr>
-            <w:t xml:space="preserve"> (LeBeane, M; et al, 2016)</w:t>
-          </w:r>
-          <w:r>
-            <w:fldChar w:fldCharType="end"/>
-          </w:r>
-        </w:sdtContent>
-      </w:sdt>
-      <w:r>
-        <w:t>.</w:t>
+        <w:t xml:space="preserve"> For instance, a game console could economically and efficiently use dozens of remote GPUs to render ultra-photorealistic graphics.</w:t>
       </w:r>
       <w:r>
         <w:t xml:space="preserve"> </w:t>
@@ -1205,6 +946,7 @@
           <w:id w:val="-1856573120"/>
           <w:citation/>
         </w:sdtPr>
+        <w:sdtEndPr/>
         <w:sdtContent>
           <w:r>
             <w:fldChar w:fldCharType="begin"/>
@@ -1233,36 +975,11 @@
         <w:t xml:space="preserve">itself and </w:t>
       </w:r>
       <w:r>
-        <w:t>other vehicles on the road</w:t>
-      </w:r>
-      <w:sdt>
-        <w:sdtPr>
-          <w:id w:val="2126883866"/>
-          <w:citation/>
-        </w:sdtPr>
-        <w:sdtContent>
-          <w:r>
-            <w:fldChar w:fldCharType="begin"/>
-          </w:r>
-          <w:r>
-            <w:instrText xml:space="preserve"> CITATION Pra14 \l 1033 </w:instrText>
-          </w:r>
-          <w:r>
-            <w:fldChar w:fldCharType="separate"/>
-          </w:r>
-          <w:r>
-            <w:rPr>
-              <w:noProof/>
-            </w:rPr>
-            <w:t xml:space="preserve"> (Prasad, 2014)</w:t>
-          </w:r>
-          <w:r>
-            <w:fldChar w:fldCharType="end"/>
-          </w:r>
-        </w:sdtContent>
-      </w:sdt>
-      <w:r>
-        <w:t xml:space="preserve">.  Consider the scenario where it is raining, and every vehicle knows the next action </w:t>
+        <w:t xml:space="preserve">other vehicles on the road.  Consider the scenario where it is raining, and every vehicle knows the next </w:t>
+      </w:r>
+      <w:r>
+        <w:lastRenderedPageBreak/>
+        <w:t xml:space="preserve">action </w:t>
       </w:r>
       <w:r>
         <w:t xml:space="preserve">of its </w:t>
@@ -1274,11 +991,7 @@
         <w:t xml:space="preserve"> in advance; along </w:t>
       </w:r>
       <w:r>
-        <w:t xml:space="preserve">with the health status of everyone’s </w:t>
-      </w:r>
-      <w:r>
-        <w:lastRenderedPageBreak/>
-        <w:t xml:space="preserve">braking systems. These </w:t>
+        <w:t xml:space="preserve">with the health status of everyone’s braking systems. These </w:t>
       </w:r>
       <w:r>
         <w:t>sensor values</w:t>
@@ -1317,6 +1030,7 @@
           <w:id w:val="-401986269"/>
           <w:citation/>
         </w:sdtPr>
+        <w:sdtEndPr/>
         <w:sdtContent>
           <w:r>
             <w:fldChar w:fldCharType="begin"/>
@@ -1342,36 +1056,7 @@
         <w:t xml:space="preserve">. These </w:t>
       </w:r>
       <w:r>
-        <w:t>heterogenous networks will require new open protocols to efficiently collect and broadcast observations to its mesh peers</w:t>
-      </w:r>
-      <w:sdt>
-        <w:sdtPr>
-          <w:id w:val="1860855397"/>
-          <w:citation/>
-        </w:sdtPr>
-        <w:sdtContent>
-          <w:r>
-            <w:fldChar w:fldCharType="begin"/>
-          </w:r>
-          <w:r>
-            <w:instrText xml:space="preserve"> CITATION Pra14 \l 1033 </w:instrText>
-          </w:r>
-          <w:r>
-            <w:fldChar w:fldCharType="separate"/>
-          </w:r>
-          <w:r>
-            <w:rPr>
-              <w:noProof/>
-            </w:rPr>
-            <w:t xml:space="preserve"> (Prasad, 2014)</w:t>
-          </w:r>
-          <w:r>
-            <w:fldChar w:fldCharType="end"/>
-          </w:r>
-        </w:sdtContent>
-      </w:sdt>
-      <w:r>
-        <w:t xml:space="preserve">. </w:t>
+        <w:t xml:space="preserve">heterogenous networks will require new open protocols to efficiently collect and broadcast observations to its mesh peers. </w:t>
       </w:r>
     </w:p>
     <w:p>
@@ -1379,36 +1064,7 @@
         <w:ind w:firstLine="720"/>
       </w:pPr>
       <w:r>
-        <w:t>For these observations to be trusted, each of the devices will need to be authenticated, authorized, and audited</w:t>
-      </w:r>
-      <w:sdt>
-        <w:sdtPr>
-          <w:id w:val="-1701781240"/>
-          <w:citation/>
-        </w:sdtPr>
-        <w:sdtContent>
-          <w:r>
-            <w:fldChar w:fldCharType="begin"/>
-          </w:r>
-          <w:r>
-            <w:instrText xml:space="preserve"> CITATION How03 \l 1033 </w:instrText>
-          </w:r>
-          <w:r>
-            <w:fldChar w:fldCharType="separate"/>
-          </w:r>
-          <w:r>
-            <w:rPr>
-              <w:noProof/>
-            </w:rPr>
-            <w:t xml:space="preserve"> (Howard, 2003)</w:t>
-          </w:r>
-          <w:r>
-            <w:fldChar w:fldCharType="end"/>
-          </w:r>
-        </w:sdtContent>
-      </w:sdt>
-      <w:r>
-        <w:t xml:space="preserve">. Due to the </w:t>
+        <w:t xml:space="preserve">For these observations to be trusted, each of the devices will need to be authenticated, authorized, and audited. Due to the </w:t>
       </w:r>
       <w:r>
         <w:t>S</w:t>
@@ -1438,36 +1094,7 @@
         <w:t>in</w:t>
       </w:r>
       <w:r>
-        <w:t xml:space="preserve"> single milliseconds or the overall efficiency of 5G could suffer</w:t>
-      </w:r>
-      <w:sdt>
-        <w:sdtPr>
-          <w:id w:val="-451082419"/>
-          <w:citation/>
-        </w:sdtPr>
-        <w:sdtContent>
-          <w:r>
-            <w:fldChar w:fldCharType="begin"/>
-          </w:r>
-          <w:r>
-            <w:instrText xml:space="preserve"> CITATION Pra14 \l 1033 </w:instrText>
-          </w:r>
-          <w:r>
-            <w:fldChar w:fldCharType="separate"/>
-          </w:r>
-          <w:r>
-            <w:rPr>
-              <w:noProof/>
-            </w:rPr>
-            <w:t xml:space="preserve"> (Prasad, 2014)</w:t>
-          </w:r>
-          <w:r>
-            <w:fldChar w:fldCharType="end"/>
-          </w:r>
-        </w:sdtContent>
-      </w:sdt>
-      <w:r>
-        <w:t>.</w:t>
+        <w:t xml:space="preserve"> single milliseconds or the overall efficiency of 5G could suffer.</w:t>
       </w:r>
       <w:r>
         <w:t xml:space="preserve"> The authentication system will need to be highly scalable and work across multiple service providers. </w:t>
@@ -1488,6 +1115,7 @@
           <w:id w:val="-58325118"/>
           <w:citation/>
         </w:sdtPr>
+        <w:sdtEndPr/>
         <w:sdtContent>
           <w:r>
             <w:fldChar w:fldCharType="begin"/>
@@ -1524,9 +1152,21 @@
     </w:p>
     <w:p>
       <w:pPr>
+        <w:spacing w:line="259" w:lineRule="auto"/>
+        <w:rPr>
+          <w:b/>
+        </w:rPr>
+      </w:pPr>
+      <w:r>
+        <w:br w:type="page"/>
+      </w:r>
+    </w:p>
+    <w:p>
+      <w:pPr>
         <w:pStyle w:val="Heading1"/>
       </w:pPr>
       <w:r>
+        <w:lastRenderedPageBreak/>
         <w:t>Predict the Future Work in this Area</w:t>
       </w:r>
     </w:p>
@@ -1562,6 +1202,7 @@
           <w:id w:val="-1382244161"/>
           <w:citation/>
         </w:sdtPr>
+        <w:sdtEndPr/>
         <w:sdtContent>
           <w:r>
             <w:fldChar w:fldCharType="begin"/>
@@ -1593,7 +1234,6 @@
         <w:t xml:space="preserve"> the number of </w:t>
       </w:r>
       <w:r>
-        <w:lastRenderedPageBreak/>
         <w:t xml:space="preserve">always on/always connected </w:t>
       </w:r>
       <w:r>
@@ -1649,6 +1289,7 @@
           <w:id w:val="1487826234"/>
           <w:citation/>
         </w:sdtPr>
+        <w:sdtEndPr/>
         <w:sdtContent>
           <w:r>
             <w:fldChar w:fldCharType="begin"/>
@@ -1714,6 +1355,7 @@
           <w:id w:val="-2061856533"/>
           <w:citation/>
         </w:sdtPr>
+        <w:sdtEndPr/>
         <w:sdtContent>
           <w:r>
             <w:fldChar w:fldCharType="begin"/>
@@ -1766,6 +1408,7 @@
           <w:id w:val="-2002181110"/>
           <w:citation/>
         </w:sdtPr>
+        <w:sdtEndPr/>
         <w:sdtContent>
           <w:r>
             <w:fldChar w:fldCharType="begin"/>
@@ -1815,6 +1458,7 @@
           <w:id w:val="1300725657"/>
           <w:citation/>
         </w:sdtPr>
+        <w:sdtEndPr/>
         <w:sdtContent>
           <w:r>
             <w:fldChar w:fldCharType="begin"/>
@@ -1829,78 +1473,14 @@
             <w:rPr>
               <w:noProof/>
             </w:rPr>
-            <w:t xml:space="preserve"> (Miller, Morgan, Udasin, &amp; Devra, 2018)</w:t>
-          </w:r>
-          <w:r>
-            <w:fldChar w:fldCharType="end"/>
-          </w:r>
-        </w:sdtContent>
-      </w:sdt>
-      <w:r>
-        <w:t>. Ultimately if wireless technolog</w:t>
-      </w:r>
-      <w:r>
-        <w:t>ies</w:t>
-      </w:r>
-      <w:r>
-        <w:t xml:space="preserve"> </w:t>
-      </w:r>
-      <w:r>
-        <w:t>are</w:t>
-      </w:r>
-      <w:r>
-        <w:t xml:space="preserve"> </w:t>
-      </w:r>
-      <w:r>
-        <w:t>hazardous</w:t>
-      </w:r>
-      <w:r>
-        <w:t xml:space="preserve">-- </w:t>
-      </w:r>
-      <w:r>
-        <w:t xml:space="preserve">then research needs </w:t>
-      </w:r>
-      <w:r>
-        <w:t xml:space="preserve">to </w:t>
-      </w:r>
-      <w:r>
-        <w:t xml:space="preserve">quantify that risk and </w:t>
-      </w:r>
-      <w:r>
-        <w:t xml:space="preserve">discover methods </w:t>
-      </w:r>
-      <w:r>
-        <w:t xml:space="preserve">to deliver it </w:t>
-      </w:r>
-      <w:r>
-        <w:t xml:space="preserve">more </w:t>
-      </w:r>
-      <w:r>
-        <w:t xml:space="preserve">safely </w:t>
-      </w:r>
-      <w:r>
-        <w:t>to the customers</w:t>
-      </w:r>
-      <w:sdt>
-        <w:sdtPr>
-          <w:id w:val="77949087"/>
-          <w:citation/>
-        </w:sdtPr>
-        <w:sdtContent>
-          <w:r>
-            <w:fldChar w:fldCharType="begin"/>
-          </w:r>
-          <w:r>
-            <w:instrText xml:space="preserve"> CITATION DiC18 \l 1033 </w:instrText>
-          </w:r>
-          <w:r>
-            <w:fldChar w:fldCharType="separate"/>
+            <w:t xml:space="preserve"> (Miller, Morgan, </w:t>
           </w:r>
           <w:r>
             <w:rPr>
               <w:noProof/>
             </w:rPr>
-            <w:t xml:space="preserve"> (Di Ciaula, 2018)</w:t>
+            <w:lastRenderedPageBreak/>
+            <w:t>Udasin, &amp; Devra, 2018)</w:t>
           </w:r>
           <w:r>
             <w:fldChar w:fldCharType="end"/>
@@ -1908,7 +1488,49 @@
         </w:sdtContent>
       </w:sdt>
       <w:r>
-        <w:t xml:space="preserve">. </w:t>
+        <w:t>. Ultimately if wireless technolog</w:t>
+      </w:r>
+      <w:r>
+        <w:t>ies</w:t>
+      </w:r>
+      <w:r>
+        <w:t xml:space="preserve"> </w:t>
+      </w:r>
+      <w:r>
+        <w:t>are</w:t>
+      </w:r>
+      <w:r>
+        <w:t xml:space="preserve"> </w:t>
+      </w:r>
+      <w:r>
+        <w:t>hazardous</w:t>
+      </w:r>
+      <w:r>
+        <w:t xml:space="preserve">-- </w:t>
+      </w:r>
+      <w:r>
+        <w:t xml:space="preserve">then research needs </w:t>
+      </w:r>
+      <w:r>
+        <w:t xml:space="preserve">to </w:t>
+      </w:r>
+      <w:r>
+        <w:t xml:space="preserve">quantify that risk and </w:t>
+      </w:r>
+      <w:r>
+        <w:t xml:space="preserve">discover methods </w:t>
+      </w:r>
+      <w:r>
+        <w:t xml:space="preserve">to deliver it </w:t>
+      </w:r>
+      <w:r>
+        <w:t xml:space="preserve">more </w:t>
+      </w:r>
+      <w:r>
+        <w:t xml:space="preserve">safely </w:t>
+      </w:r>
+      <w:r>
+        <w:t xml:space="preserve">to the customers. </w:t>
       </w:r>
     </w:p>
     <w:p>
@@ -1921,43 +1543,13 @@
     </w:p>
     <w:p>
       <w:r>
-        <w:lastRenderedPageBreak/>
         <w:tab/>
       </w:r>
       <w:r>
         <w:t xml:space="preserve">One of the challenges with 5G wireless is that it requires lots of base stations, as the radio frequencies are unable to </w:t>
       </w:r>
       <w:r>
-        <w:t>traverse through physical barriers</w:t>
-      </w:r>
-      <w:sdt>
-        <w:sdtPr>
-          <w:id w:val="-1711570589"/>
-          <w:citation/>
-        </w:sdtPr>
-        <w:sdtContent>
-          <w:r>
-            <w:fldChar w:fldCharType="begin"/>
-          </w:r>
-          <w:r>
-            <w:instrText xml:space="preserve"> CITATION IEE17 \l 1033 </w:instrText>
-          </w:r>
-          <w:r>
-            <w:fldChar w:fldCharType="separate"/>
-          </w:r>
-          <w:r>
-            <w:rPr>
-              <w:noProof/>
-            </w:rPr>
-            <w:t xml:space="preserve"> (IEEE Spectrum, 2017)</w:t>
-          </w:r>
-          <w:r>
-            <w:fldChar w:fldCharType="end"/>
-          </w:r>
-        </w:sdtContent>
-      </w:sdt>
-      <w:r>
-        <w:t>. It might be possible to instead create mesh networks</w:t>
+        <w:t>traverse through physical barriers. It might be possible to instead create mesh networks</w:t>
       </w:r>
       <w:r>
         <w:t xml:space="preserve"> </w:t>
@@ -1976,6 +1568,7 @@
           <w:id w:val="-987634294"/>
           <w:citation/>
         </w:sdtPr>
+        <w:sdtEndPr/>
         <w:sdtContent>
           <w:r>
             <w:fldChar w:fldCharType="begin"/>
@@ -2018,36 +1611,7 @@
         <w:t>offer unused local device resources over RDMA to peers in the same region.</w:t>
       </w:r>
       <w:r>
-        <w:t xml:space="preserve"> The service could be offered without impacting the performance of the main CPU resources via XTQ</w:t>
-      </w:r>
-      <w:sdt>
-        <w:sdtPr>
-          <w:id w:val="1426149917"/>
-          <w:citation/>
-        </w:sdtPr>
-        <w:sdtContent>
-          <w:r>
-            <w:fldChar w:fldCharType="begin"/>
-          </w:r>
-          <w:r>
-            <w:instrText xml:space="preserve"> CITATION LeB16 \l 1033 </w:instrText>
-          </w:r>
-          <w:r>
-            <w:fldChar w:fldCharType="separate"/>
-          </w:r>
-          <w:r>
-            <w:rPr>
-              <w:noProof/>
-            </w:rPr>
-            <w:t xml:space="preserve"> (LeBeane, M; et al, 2016)</w:t>
-          </w:r>
-          <w:r>
-            <w:fldChar w:fldCharType="end"/>
-          </w:r>
-        </w:sdtContent>
-      </w:sdt>
-      <w:r>
-        <w:t>. Members of the mesh would collectively gain greater performance</w:t>
+        <w:t xml:space="preserve"> The service could be offered without impacting the performance of the main CPU resources via XTQ. Members of the mesh would collectively gain greater performance</w:t>
       </w:r>
       <w:r>
         <w:t>,</w:t>
@@ -2115,36 +1679,7 @@
     <w:p>
       <w:r>
         <w:tab/>
-        <w:t>WISDOM comes with technologies for beamforming however the need to further improve this scenario still exists</w:t>
-      </w:r>
-      <w:sdt>
-        <w:sdtPr>
-          <w:id w:val="-1681963330"/>
-          <w:citation/>
-        </w:sdtPr>
-        <w:sdtContent>
-          <w:r>
-            <w:fldChar w:fldCharType="begin"/>
-          </w:r>
-          <w:r>
-            <w:instrText xml:space="preserve"> CITATION IEE17 \l 1033 </w:instrText>
-          </w:r>
-          <w:r>
-            <w:fldChar w:fldCharType="separate"/>
-          </w:r>
-          <w:r>
-            <w:rPr>
-              <w:noProof/>
-            </w:rPr>
-            <w:t xml:space="preserve"> (IEEE Spectrum, 2017)</w:t>
-          </w:r>
-          <w:r>
-            <w:fldChar w:fldCharType="end"/>
-          </w:r>
-        </w:sdtContent>
-      </w:sdt>
-      <w:r>
-        <w:t xml:space="preserve">. Ansari, et al describe the need for a centralized Device Interference Coordinator (DIC). </w:t>
+        <w:t xml:space="preserve">WISDOM comes with technologies for beamforming however the need to further improve this scenario still exists. Ansari, et al describe the need for a centralized Device Interference Coordinator (DIC). </w:t>
       </w:r>
       <w:r>
         <w:t xml:space="preserve">The DIC would essentially act as a traffic cop, making sure that each heterogenous device efficiently operated within the </w:t>
@@ -2164,6 +1699,7 @@
         <w:pStyle w:val="Heading1"/>
       </w:pPr>
       <w:r>
+        <w:lastRenderedPageBreak/>
         <w:t>Do you agree with the works Primary Findings</w:t>
       </w:r>
       <w:r>
@@ -2172,7 +1708,6 @@
     </w:p>
     <w:p>
       <w:r>
-        <w:lastRenderedPageBreak/>
         <w:tab/>
         <w:t xml:space="preserve">Yes, the key argument of Prasad is that networking speeds are going to continue increasing and it will bring about new and innovative scenarios for the end user. </w:t>
       </w:r>
@@ -2236,15 +1771,7 @@
     <w:p>
       <w:r>
         <w:tab/>
-        <w:t>IoT based scenarios will also become more widely deployed as it will become</w:t>
-      </w:r>
-      <w:r>
-        <w:t xml:space="preserve"> easier to access high speed wireless from anywhere on the globe. For example; large scale sensor networks will be deployed across entire supply chains. They will stretch from the manufacturing plant, to the autonomous trucks, to the receiving bay at the distribution center. It will provide a treasure trove of information which can be</w:t>
-      </w:r>
-      <w:bookmarkStart w:id="0" w:name="_GoBack"/>
-      <w:bookmarkEnd w:id="0"/>
-      <w:r>
-        <w:t xml:space="preserve"> unlocked through machine learning algorithms.</w:t>
+        <w:t>IoT based scenarios will also become more widely deployed as it will become easier to access high speed wireless from anywhere on the globe. For example; large scale sensor networks will be deployed across entire supply chains. They will stretch from the manufacturing plant, to the autonomous trucks, to the receiving bay at the distribution center. It will provide a treasure trove of information which can be unlocked through machine learning algorithms.</w:t>
       </w:r>
     </w:p>
     <w:p>
@@ -2304,27 +1831,30 @@
         <w:t xml:space="preserve"> </w:t>
       </w:r>
     </w:p>
-    <w:p/>
     <w:sdt>
       <w:sdtPr>
+        <w:rPr>
+          <w:b w:val="0"/>
+        </w:rPr>
         <w:id w:val="251094261"/>
         <w:docPartObj>
           <w:docPartGallery w:val="Bibliographies"/>
           <w:docPartUnique/>
         </w:docPartObj>
       </w:sdtPr>
-      <w:sdtEndPr>
-        <w:rPr>
-          <w:b w:val="0"/>
-        </w:rPr>
-      </w:sdtEndPr>
+      <w:sdtEndPr/>
       <w:sdtContent>
         <w:p>
           <w:pPr>
             <w:pStyle w:val="Heading1"/>
           </w:pPr>
           <w:r>
-            <w:t>References</w:t>
+            <w:t>Refe</w:t>
+          </w:r>
+          <w:bookmarkStart w:id="0" w:name="_GoBack"/>
+          <w:bookmarkEnd w:id="0"/>
+          <w:r>
+            <w:t>rences</w:t>
           </w:r>
         </w:p>
         <w:sdt>
@@ -2332,6 +1862,7 @@
             <w:id w:val="-573587230"/>
             <w:bibliography/>
           </w:sdtPr>
+          <w:sdtEndPr/>
           <w:sdtContent>
             <w:p>
               <w:pPr>
@@ -3907,7 +3438,7 @@
     </b:Author>
     <b:ConferenceName>2018 IEEE/ACM 22nd International Symposium on Distributed Simulation and Real Time Applications (DS-RT) Distributed Simulation and Real Time Applications (DS-RT), 2018 IEEE/ACM 22nd International Symposium on. :1-8 Oct, 2018</b:ConferenceName>
     <b:Publisher>IEEE</b:Publisher>
-    <b:RefOrder>5</b:RefOrder>
+    <b:RefOrder>7</b:RefOrder>
   </b:Source>
   <b:Source>
     <b:Tag>LeB16</b:Tag>
@@ -3922,7 +3453,7 @@
       </b:Author>
     </b:Author>
     <b:JournalName>International Conference for High Performance Computing, Networking, Storage and Analysis SC High Performance Computing, Networking, Storage and Analysis</b:JournalName>
-    <b:RefOrder>6</b:RefOrder>
+    <b:RefOrder>5</b:RefOrder>
   </b:Source>
   <b:Source>
     <b:Tag>Lap18</b:Tag>
@@ -3941,7 +3472,7 @@
       </b:Author>
     </b:Author>
     <b:Publisher>Packet Pub</b:Publisher>
-    <b:RefOrder>7</b:RefOrder>
+    <b:RefOrder>6</b:RefOrder>
   </b:Source>
   <b:Source>
     <b:Tag>How03</b:Tag>
@@ -3960,7 +3491,7 @@
     <b:Title>Writing Secure Code</b:Title>
     <b:Year>2003</b:Year>
     <b:Publisher>Microsoft Press</b:Publisher>
-    <b:RefOrder>8</b:RefOrder>
+    <b:RefOrder>13</b:RefOrder>
   </b:Source>
   <b:Source>
     <b:Tag>Zap16</b:Tag>
@@ -3999,7 +3530,7 @@
     <b:JournalName>Nation Vol. 306 Issue 12</b:JournalName>
     <b:Year>2018</b:Year>
     <b:Pages>14-20</b:Pages>
-    <b:RefOrder>10</b:RefOrder>
+    <b:RefOrder>9</b:RefOrder>
   </b:Source>
   <b:Source>
     <b:Tag>Mot18</b:Tag>
@@ -4021,7 +3552,7 @@
     </b:Author>
     <b:InternetSiteTitle>US Brain Tumor Association</b:InternetSiteTitle>
     <b:URL>http://www.prnewswire.com/news-releases/fda-hides-clear-evidence-of-cancer-risk--dna-damage-from-wireless-radiation---us-brain-tumor-associationcom-300743087.html</b:URL>
-    <b:RefOrder>9</b:RefOrder>
+    <b:RefOrder>8</b:RefOrder>
   </b:Source>
   <b:Source>
     <b:Tag>Mil18</b:Tag>
@@ -4053,7 +3584,7 @@
     </b:Author>
     <b:JournalName>Environmental Research</b:JournalName>
     <b:Pages>673-683</b:Pages>
-    <b:RefOrder>12</b:RefOrder>
+    <b:RefOrder>11</b:RefOrder>
   </b:Source>
   <b:Source>
     <b:Tag>DiC18</b:Tag>
@@ -4073,7 +3604,7 @@
     <b:JournalName>International Journal of Hygiene and Environmental Health April</b:JournalName>
     <b:Year>2018</b:Year>
     <b:Pages>367-375</b:Pages>
-    <b:RefOrder>13</b:RefOrder>
+    <b:RefOrder>14</b:RefOrder>
   </b:Source>
   <b:Source>
     <b:Tag>Wil18</b:Tag>
@@ -4093,7 +3624,7 @@
     <b:JournalName>New Scientist. Vol. 239 Issue 3188</b:JournalName>
     <b:Year>2018</b:Year>
     <b:Pages>25</b:Pages>
-    <b:RefOrder>11</b:RefOrder>
+    <b:RefOrder>10</b:RefOrder>
   </b:Source>
   <b:Source>
     <b:Tag>Ans17</b:Tag>
@@ -4137,13 +3668,13 @@
     <b:JournalName>IEEE Systems Journal Volume 12 Issue 4</b:JournalName>
     <b:Year>2017</b:Year>
     <b:Pages>3970-3984</b:Pages>
-    <b:RefOrder>14</b:RefOrder>
+    <b:RefOrder>12</b:RefOrder>
   </b:Source>
 </b:Sources>
 </file>
 
 <file path=customXml/itemProps1.xml><?xml version="1.0" encoding="utf-8"?>
-<ds:datastoreItem xmlns:ds="http://schemas.openxmlformats.org/officeDocument/2006/customXml" ds:itemID="{26D913A7-AFB7-460B-A84F-E68CA7CE7539}">
+<ds:datastoreItem xmlns:ds="http://schemas.openxmlformats.org/officeDocument/2006/customXml" ds:itemID="{E43AA58F-2A01-40E5-A15E-D7777C62E3BB}">
   <ds:schemaRefs>
     <ds:schemaRef ds:uri="http://schemas.openxmlformats.org/officeDocument/2006/bibliography"/>
   </ds:schemaRefs>

</xml_diff>